<commit_message>
cambios archivo manual de usuario y cambio de fuente de textos
</commit_message>
<xml_diff>
--- a/TP GRUPO 5.docx
+++ b/TP GRUPO 5.docx
@@ -2246,8 +2246,6 @@
             <w:fldChar w:fldCharType="end"/>
           </w:r>
         </w:p>
-        <w:bookmarkStart w:id="70" w:name="_GoBack" w:displacedByCustomXml="next"/>
-        <w:bookmarkEnd w:id="70" w:displacedByCustomXml="next"/>
       </w:sdtContent>
     </w:sdt>
     <w:p>
@@ -2279,7 +2277,7 @@
           <w:lang w:val="es-419"/>
         </w:rPr>
       </w:pPr>
-      <w:bookmarkStart w:id="71" w:name="_Toc497836279"/>
+      <w:bookmarkStart w:id="70" w:name="_Toc497836279"/>
       <w:r>
         <w:rPr>
           <w:lang w:val="es-419"/>
@@ -2287,7 +2285,7 @@
         <w:lastRenderedPageBreak/>
         <w:t>Introducción</w:t>
       </w:r>
-      <w:bookmarkEnd w:id="71"/>
+      <w:bookmarkEnd w:id="70"/>
       <w:r>
         <w:rPr>
           <w:rFonts w:hint="eastAsia"/>
@@ -2370,7 +2368,7 @@
           <w:lang w:val="es-419"/>
         </w:rPr>
       </w:pPr>
-      <w:bookmarkStart w:id="72" w:name="_Toc497836280"/>
+      <w:bookmarkStart w:id="71" w:name="_Toc497836280"/>
       <w:r>
         <w:rPr>
           <w:rFonts w:hint="eastAsia"/>
@@ -2378,7 +2376,7 @@
         </w:rPr>
         <w:t>Funcionalidades de cada vista</w:t>
       </w:r>
-      <w:bookmarkEnd w:id="72"/>
+      <w:bookmarkEnd w:id="71"/>
     </w:p>
     <w:p>
       <w:pPr>
@@ -2389,7 +2387,7 @@
           <w:lang w:val="es-419"/>
         </w:rPr>
       </w:pPr>
-      <w:bookmarkStart w:id="73" w:name="_Toc497836281"/>
+      <w:bookmarkStart w:id="72" w:name="_Toc497836281"/>
       <w:r>
         <w:rPr>
           <w:u w:val="single"/>
@@ -2405,7 +2403,7 @@
         </w:rPr>
         <w:t xml:space="preserve"> Principal</w:t>
       </w:r>
-      <w:bookmarkEnd w:id="73"/>
+      <w:bookmarkEnd w:id="72"/>
     </w:p>
     <w:p>
       <w:pPr>
@@ -2432,6 +2430,8 @@
         </w:rPr>
         <w:t xml:space="preserve"> opciones: “ingresar datos” y “Finalizar”</w:t>
       </w:r>
+      <w:bookmarkStart w:id="73" w:name="_GoBack"/>
+      <w:bookmarkEnd w:id="73"/>
     </w:p>
     <w:p>
       <w:pPr>
@@ -2456,6 +2456,7 @@
     <w:p>
       <w:pPr>
         <w:rPr>
+          <w:rFonts w:hint="eastAsia"/>
           <w:sz w:val="22"/>
           <w:lang w:val="es-419"/>
         </w:rPr>
@@ -2521,7 +2522,237 @@
           <w:sz w:val="22"/>
           <w:lang w:val="es-419"/>
         </w:rPr>
-        <w:t>trabajar. Luego el usuario puede decidir si</w:t>
+        <w:t>trabajar.</w:t>
+      </w:r>
+    </w:p>
+    <w:p>
+      <w:pPr>
+        <w:rPr>
+          <w:sz w:val="22"/>
+          <w:lang w:val="es-419"/>
+        </w:rPr>
+      </w:pPr>
+      <w:r>
+        <w:rPr>
+          <w:sz w:val="22"/>
+          <w:lang w:val="es-419"/>
+        </w:rPr>
+        <w:tab/>
+        <w:t xml:space="preserve">En la grilla muestra celdas para cuatro puntos, pero se puede completar menos o más de cuatro puntos. </w:t>
+      </w:r>
+      <w:r>
+        <w:rPr>
+          <w:sz w:val="22"/>
+          <w:lang w:val="es-419"/>
+        </w:rPr>
+        <w:t xml:space="preserve">Con un mínimo de un punto (un par de </w:t>
+      </w:r>
+      <w:proofErr w:type="spellStart"/>
+      <w:proofErr w:type="gramStart"/>
+      <w:r>
+        <w:rPr>
+          <w:sz w:val="22"/>
+          <w:lang w:val="es-419"/>
+        </w:rPr>
+        <w:t>x,y</w:t>
+      </w:r>
+      <w:proofErr w:type="spellEnd"/>
+      <w:proofErr w:type="gramEnd"/>
+      <w:r>
+        <w:rPr>
+          <w:sz w:val="22"/>
+          <w:lang w:val="es-419"/>
+        </w:rPr>
+        <w:t xml:space="preserve">). Y los pares de puntos deben estar completos. </w:t>
+      </w:r>
+    </w:p>
+    <w:p>
+      <w:pPr>
+        <w:rPr>
+          <w:sz w:val="22"/>
+          <w:lang w:val="es-419"/>
+        </w:rPr>
+      </w:pPr>
+      <w:r>
+        <w:rPr>
+          <w:sz w:val="22"/>
+          <w:lang w:val="es-419"/>
+        </w:rPr>
+        <w:tab/>
+      </w:r>
+      <w:r>
+        <w:rPr>
+          <w:sz w:val="22"/>
+          <w:lang w:val="es-419"/>
+        </w:rPr>
+        <w:t>Solo mostrará más celdas una vez completadas los cuatro.</w:t>
+      </w:r>
+      <w:r>
+        <w:rPr>
+          <w:sz w:val="22"/>
+          <w:lang w:val="es-419"/>
+        </w:rPr>
+        <w:t xml:space="preserve"> </w:t>
+      </w:r>
+    </w:p>
+    <w:p>
+      <w:pPr>
+        <w:rPr>
+          <w:sz w:val="22"/>
+          <w:lang w:val="es-419"/>
+        </w:rPr>
+      </w:pPr>
+      <w:r>
+        <w:rPr>
+          <w:sz w:val="22"/>
+          <w:lang w:val="es-419"/>
+        </w:rPr>
+        <w:tab/>
+        <w:t xml:space="preserve">Luego de ingresar más puntos, o de borrar puntos, debe dar </w:t>
+      </w:r>
+      <w:proofErr w:type="spellStart"/>
+      <w:r>
+        <w:rPr>
+          <w:sz w:val="22"/>
+          <w:lang w:val="es-419"/>
+        </w:rPr>
+        <w:t>Enter</w:t>
+      </w:r>
+      <w:proofErr w:type="spellEnd"/>
+      <w:r>
+        <w:rPr>
+          <w:sz w:val="22"/>
+          <w:lang w:val="es-419"/>
+        </w:rPr>
+        <w:t>, sino no toma bien los puntos ingresados.</w:t>
+      </w:r>
+    </w:p>
+    <w:p>
+      <w:pPr>
+        <w:rPr>
+          <w:sz w:val="22"/>
+          <w:lang w:val="es-419"/>
+        </w:rPr>
+      </w:pPr>
+      <w:r>
+        <w:rPr>
+          <w:sz w:val="22"/>
+          <w:lang w:val="es-419"/>
+        </w:rPr>
+        <w:tab/>
+        <w:t xml:space="preserve">La aplicación toma cuatro puntos por default. Si desea cambiar los puntos, con doble </w:t>
+      </w:r>
+      <w:proofErr w:type="spellStart"/>
+      <w:r>
+        <w:rPr>
+          <w:sz w:val="22"/>
+          <w:lang w:val="es-419"/>
+        </w:rPr>
+        <w:t>click</w:t>
+      </w:r>
+      <w:proofErr w:type="spellEnd"/>
+      <w:r>
+        <w:rPr>
+          <w:sz w:val="22"/>
+          <w:lang w:val="es-419"/>
+        </w:rPr>
+        <w:t xml:space="preserve">, o un solo </w:t>
+      </w:r>
+      <w:proofErr w:type="spellStart"/>
+      <w:r>
+        <w:rPr>
+          <w:sz w:val="22"/>
+          <w:lang w:val="es-419"/>
+        </w:rPr>
+        <w:t>click</w:t>
+      </w:r>
+      <w:proofErr w:type="spellEnd"/>
+      <w:r>
+        <w:rPr>
+          <w:sz w:val="22"/>
+          <w:lang w:val="es-419"/>
+        </w:rPr>
+        <w:t>,</w:t>
+      </w:r>
+      <w:r>
+        <w:rPr>
+          <w:sz w:val="22"/>
+          <w:lang w:val="es-419"/>
+        </w:rPr>
+        <w:t xml:space="preserve"> en un</w:t>
+      </w:r>
+      <w:r>
+        <w:rPr>
+          <w:sz w:val="22"/>
+          <w:lang w:val="es-419"/>
+        </w:rPr>
+        <w:t>a</w:t>
+      </w:r>
+      <w:r>
+        <w:rPr>
+          <w:sz w:val="22"/>
+          <w:lang w:val="es-419"/>
+        </w:rPr>
+        <w:t xml:space="preserve"> celda</w:t>
+      </w:r>
+      <w:r>
+        <w:rPr>
+          <w:sz w:val="22"/>
+          <w:lang w:val="es-419"/>
+        </w:rPr>
+        <w:t>,</w:t>
+      </w:r>
+      <w:r>
+        <w:rPr>
+          <w:sz w:val="22"/>
+          <w:lang w:val="es-419"/>
+        </w:rPr>
+        <w:t xml:space="preserve"> edita la celda sin borrar el número existente;</w:t>
+      </w:r>
+      <w:r>
+        <w:rPr>
+          <w:sz w:val="22"/>
+          <w:lang w:val="es-419"/>
+        </w:rPr>
+        <w:t xml:space="preserve"> luego puede pasar de una celda a otra con los teclados de flechas o con “</w:t>
+      </w:r>
+      <w:proofErr w:type="spellStart"/>
+      <w:r>
+        <w:rPr>
+          <w:sz w:val="22"/>
+          <w:lang w:val="es-419"/>
+        </w:rPr>
+        <w:t>Tab</w:t>
+      </w:r>
+      <w:proofErr w:type="spellEnd"/>
+      <w:r>
+        <w:rPr>
+          <w:sz w:val="22"/>
+          <w:lang w:val="es-419"/>
+        </w:rPr>
+        <w:t>”.</w:t>
+      </w:r>
+    </w:p>
+    <w:p>
+      <w:pPr>
+        <w:rPr>
+          <w:sz w:val="22"/>
+          <w:lang w:val="es-419"/>
+        </w:rPr>
+      </w:pPr>
+      <w:r>
+        <w:rPr>
+          <w:sz w:val="22"/>
+          <w:lang w:val="es-419"/>
+        </w:rPr>
+        <w:tab/>
+      </w:r>
+      <w:r>
+        <w:rPr>
+          <w:sz w:val="22"/>
+          <w:lang w:val="es-419"/>
+        </w:rPr>
+        <w:t>Luego el usuario puede decidir si</w:t>
       </w:r>
       <w:r>
         <w:rPr>
@@ -2535,7 +2766,47 @@
           <w:sz w:val="22"/>
           <w:lang w:val="es-419"/>
         </w:rPr>
-        <w:t xml:space="preserve"> un método para la aproximar o comparar con todos los métodos de aproximación.</w:t>
+        <w:t xml:space="preserve"> un método para</w:t>
+      </w:r>
+      <w:r>
+        <w:rPr>
+          <w:sz w:val="22"/>
+          <w:lang w:val="es-419"/>
+        </w:rPr>
+        <w:t xml:space="preserve"> aproximar o comparar con todos los métodos de aproximación.</w:t>
+      </w:r>
+    </w:p>
+    <w:p>
+      <w:pPr>
+        <w:rPr>
+          <w:sz w:val="22"/>
+          <w:lang w:val="es-419"/>
+        </w:rPr>
+      </w:pPr>
+      <w:r>
+        <w:rPr>
+          <w:sz w:val="22"/>
+          <w:lang w:val="es-419"/>
+        </w:rPr>
+        <w:tab/>
+      </w:r>
+      <w:r>
+        <w:rPr>
+          <w:lang w:val="es-419"/>
+        </w:rPr>
+        <w:t xml:space="preserve">Para volver a la ventana “Menú </w:t>
+      </w:r>
+      <w:r>
+        <w:rPr>
+          <w:lang w:val="es-419"/>
+        </w:rPr>
+        <w:t>Principal</w:t>
+      </w:r>
+      <w:r>
+        <w:rPr>
+          <w:lang w:val="es-419"/>
+        </w:rPr>
+        <w:t>” solo debe cerrar la presente ventana ya que no se cerrará ninguna ventana al abrir una nueva.</w:t>
       </w:r>
     </w:p>
     <w:p>
@@ -2601,6 +2872,30 @@
         </w:rPr>
         <w:t>ones y sus respectivos errores.</w:t>
       </w:r>
+      <w:r>
+        <w:rPr>
+          <w:lang w:val="es-419"/>
+        </w:rPr>
+        <w:t xml:space="preserve"> </w:t>
+      </w:r>
+      <w:r>
+        <w:rPr>
+          <w:lang w:val="es-419"/>
+        </w:rPr>
+        <w:t xml:space="preserve">Para volver a la ventana “Menú </w:t>
+      </w:r>
+      <w:r>
+        <w:rPr>
+          <w:lang w:val="es-419"/>
+        </w:rPr>
+        <w:t>Principal</w:t>
+      </w:r>
+      <w:r>
+        <w:rPr>
+          <w:lang w:val="es-419"/>
+        </w:rPr>
+        <w:t>” solo debe cerrar la presente ventana ya que no se cerrará ninguna ventana al abrir una nueva.</w:t>
+      </w:r>
     </w:p>
     <w:p>
       <w:pPr>
@@ -2617,6 +2912,7 @@
           <w:u w:val="single"/>
           <w:lang w:val="es-419"/>
         </w:rPr>
+        <w:lastRenderedPageBreak/>
         <w:t>Menú Resultados</w:t>
       </w:r>
       <w:bookmarkEnd w:id="76"/>
@@ -2666,6 +2962,30 @@
           <w:lang w:val="es-419"/>
         </w:rPr>
         <w:t>da tres opciones respecto a los detalles de la función aproximante obtenida: “Mostrar función”, “Obtener cálculo”, “Graficar”</w:t>
+      </w:r>
+      <w:r>
+        <w:rPr>
+          <w:lang w:val="es-419"/>
+        </w:rPr>
+        <w:t xml:space="preserve">. </w:t>
+      </w:r>
+      <w:r>
+        <w:rPr>
+          <w:lang w:val="es-419"/>
+        </w:rPr>
+        <w:t xml:space="preserve">Para volver a la ventana “Menú </w:t>
+      </w:r>
+      <w:r>
+        <w:rPr>
+          <w:lang w:val="es-419"/>
+        </w:rPr>
+        <w:t>Principal</w:t>
+      </w:r>
+      <w:r>
+        <w:rPr>
+          <w:lang w:val="es-419"/>
+        </w:rPr>
+        <w:t>” solo debe cerrar la presente ventana ya que no se cerrará ninguna ventana al abrir una nueva.</w:t>
       </w:r>
     </w:p>
     <w:p>
@@ -2700,6 +3020,12 @@
         <w:tab/>
         <w:t>Ventana que muestra la función aproximante obtenida mediante los puntos ingresados y la función elegida.</w:t>
       </w:r>
+      <w:r>
+        <w:rPr>
+          <w:lang w:val="es-419"/>
+        </w:rPr>
+        <w:t xml:space="preserve"> Para volver a la ventana “Menú Resultados” solo debe cerrar la presente ventana ya que no se cerrará ninguna ventana al abrir una nueva.</w:t>
+      </w:r>
     </w:p>
     <w:p>
       <w:pPr>
@@ -2731,7 +3057,31 @@
           <w:lang w:val="es-419"/>
         </w:rPr>
         <w:tab/>
-        <w:t xml:space="preserve"> Ventana que muestra detalles de cálculos junto con el sistema de ecuación obtenido.</w:t>
+        <w:t xml:space="preserve"> Ventana que muestra detalles de cálculos</w:t>
+      </w:r>
+      <w:r>
+        <w:rPr>
+          <w:lang w:val="es-419"/>
+        </w:rPr>
+        <w:t>, en forma de tabla, siendo la última fila la sumatoria de cada columna,</w:t>
+      </w:r>
+      <w:r>
+        <w:rPr>
+          <w:lang w:val="es-419"/>
+        </w:rPr>
+        <w:t xml:space="preserve"> junto con el sistema de ecuación obtenido.</w:t>
+      </w:r>
+      <w:r>
+        <w:rPr>
+          <w:lang w:val="es-419"/>
+        </w:rPr>
+        <w:t xml:space="preserve"> </w:t>
+      </w:r>
+      <w:r>
+        <w:rPr>
+          <w:lang w:val="es-419"/>
+        </w:rPr>
+        <w:t>Para volver a la ventana “Menú Resultados” solo debe cerrar la presente ventana ya que no se cerrará ninguna ventana al abrir una nueva.</w:t>
       </w:r>
     </w:p>
     <w:p>
@@ -2750,7 +3100,6 @@
           <w:sz w:val="24"/>
           <w:lang w:val="es-419"/>
         </w:rPr>
-        <w:lastRenderedPageBreak/>
         <w:t>Graficar</w:t>
       </w:r>
       <w:bookmarkEnd w:id="79"/>
@@ -2767,6 +3116,18 @@
         </w:rPr>
         <w:tab/>
         <w:t>Ventana que muestra la gráfica de la función aproximante obtenida.</w:t>
+      </w:r>
+      <w:r>
+        <w:rPr>
+          <w:lang w:val="es-419"/>
+        </w:rPr>
+        <w:t xml:space="preserve"> </w:t>
+      </w:r>
+      <w:r>
+        <w:rPr>
+          <w:lang w:val="es-419"/>
+        </w:rPr>
+        <w:t>Para volver a la ventana “Menú Resultados” solo debe cerrar la presente ventana ya que no se cerrará ninguna ventana al abrir una nueva.</w:t>
       </w:r>
     </w:p>
     <w:p>
@@ -2819,7 +3180,6 @@
         <w:docPartUnique/>
       </w:docPartObj>
     </w:sdtPr>
-    <w:sdtEndPr/>
     <w:sdtContent>
       <w:sdt>
         <w:sdtPr>
@@ -2829,7 +3189,6 @@
             <w:docPartUnique/>
           </w:docPartObj>
         </w:sdtPr>
-        <w:sdtEndPr/>
         <w:sdtContent>
           <w:p>
             <w:pPr>
@@ -2873,7 +3232,7 @@
                 <w:bCs/>
                 <w:noProof/>
               </w:rPr>
-              <w:t>3</w:t>
+              <w:t>2</w:t>
             </w:r>
             <w:r>
               <w:rPr>
@@ -2913,7 +3272,6 @@
         <w:docPartUnique/>
       </w:docPartObj>
     </w:sdtPr>
-    <w:sdtEndPr/>
     <w:sdtContent>
       <w:sdt>
         <w:sdtPr>
@@ -2923,7 +3281,6 @@
             <w:docPartUnique/>
           </w:docPartObj>
         </w:sdtPr>
-        <w:sdtEndPr/>
         <w:sdtContent>
           <w:p>
             <w:pPr>
@@ -4307,7 +4664,7 @@
 </file>
 
 <file path=customXml/itemProps1.xml><?xml version="1.0" encoding="utf-8"?>
-<ds:datastoreItem xmlns:ds="http://schemas.openxmlformats.org/officeDocument/2006/customXml" ds:itemID="{6520E611-C67E-4A2F-B292-9F5AD352DED0}">
+<ds:datastoreItem xmlns:ds="http://schemas.openxmlformats.org/officeDocument/2006/customXml" ds:itemID="{3DC47E10-5977-436B-92CF-90AE807F0C22}">
   <ds:schemaRefs>
     <ds:schemaRef ds:uri="http://schemas.openxmlformats.org/officeDocument/2006/bibliography"/>
   </ds:schemaRefs>

</xml_diff>